<commit_message>
Finalizado a estilização projeto final curso flexbox
</commit_message>
<xml_diff>
--- a/3_Posicionamento_elementos_com_Flexbox/Flexbox em CSS.docx
+++ b/3_Posicionamento_elementos_com_Flexbox/Flexbox em CSS.docx
@@ -47477,10 +47477,17 @@
         <w:pStyle w:val="Normal"/>
         <w:bidi w:val="0"/>
         <w:jc w:val="left"/>
-        <w:rPr/>
-      </w:pPr>
-      <w:r>
-        <w:rPr/>
+        <w:rPr>
+          <w:b/>
+          <w:b/>
+          <w:bCs/>
+        </w:rPr>
+      </w:pPr>
+      <w:r>
+        <w:rPr>
+          <w:b/>
+          <w:bCs/>
+        </w:rPr>
         <w:t>Organizando a interface - Parte 1.1</w:t>
       </w:r>
     </w:p>

</xml_diff>